<commit_message>
Improvements Post Draft Submission
Awaiting formal feedback.
Created a number of new diagrams as suggested in preliminary feedback.
Yet to add to Word Doc.
</commit_message>
<xml_diff>
--- a/LandgateAPITest Draft - Aiden Price - 17898661.docx
+++ b/LandgateAPITest Draft - Aiden Price - 17898661.docx
@@ -701,7 +701,13 @@
     </w:p>
     <w:p>
       <w:r>
-        <w:t>Landgate is Western Australia's premier spatial data provider, the lead organisation of the West Australian Land Information System (WALIS) and its Shared Land Information Platform (SLIP). Previously dependent upon Google Map Engine spatial server infrastructure, Landgate and SLIP had to pivot rapidly to Esri spatial servers to avoid loss of service due to GME's decommissioning.</w:t>
+        <w:t>Landgate is Western Australia's premier spatial data provider, the lead organisation of the West Australian Land Information Sy</w:t>
+      </w:r>
+      <w:r>
+        <w:t>stem (WALIS) and its Shared Location</w:t>
+      </w:r>
+      <w:r>
+        <w:t xml:space="preserve"> Information Platform (SLIP). Previously dependent upon Google Map Engine spatial server infrastructure, Landgate and SLIP had to pivot rapidly to Esri spatial servers to avoid loss of service due to GME's decommissioning.</w:t>
       </w:r>
     </w:p>
     <w:p/>
@@ -6166,7 +6172,15 @@
     </w:p>
     <w:p>
       <w:r>
-        <w:t>Landgate is Western Australia's cadastre authority and foremost spatial data agency. They are the leading organisation in the Western Australian Land Information System (WALIS) and its open data portal; the Shared Land Information Platform (SLIP). Google Inc.'s closure of their Google Maps Engine (GME) service has forced Landgate and SLIP into a period of rapid change. Esri ArcGIS for Server infrastructure has replaced GME as Landgate's production spatial servers.</w:t>
+        <w:t>Landgate is Western Australia's cadastre authority and foremost spatial data agency. They are the leading organisation in the Western Australian Land Information System (WALIS) and its o</w:t>
+      </w:r>
+      <w:r>
+        <w:t>pen data portal; the Shared Location</w:t>
+      </w:r>
+      <w:bookmarkStart w:id="19" w:name="_GoBack"/>
+      <w:bookmarkEnd w:id="19"/>
+      <w:r>
+        <w:t xml:space="preserve"> Information Platform (SLIP). Google Inc.'s closure of their Google Maps Engine (GME) service has forced Landgate and SLIP into a period of rapid change. Esri ArcGIS for Server infrastructure has replaced GME as Landgate's production spatial servers.</w:t>
       </w:r>
     </w:p>
     <w:p/>
@@ -6191,11 +6205,11 @@
       <w:pPr>
         <w:pStyle w:val="Heading2"/>
       </w:pPr>
-      <w:bookmarkStart w:id="19" w:name="_Toc451340705"/>
+      <w:bookmarkStart w:id="20" w:name="_Toc451340705"/>
       <w:r>
         <w:t>Web Services</w:t>
       </w:r>
-      <w:bookmarkEnd w:id="19"/>
+      <w:bookmarkEnd w:id="20"/>
     </w:p>
     <w:p>
       <w:r>
@@ -6314,11 +6328,11 @@
       <w:pPr>
         <w:pStyle w:val="Heading2"/>
       </w:pPr>
-      <w:bookmarkStart w:id="20" w:name="_Toc451340706"/>
+      <w:bookmarkStart w:id="21" w:name="_Toc451340706"/>
       <w:r>
         <w:t>Spatial Web Services</w:t>
       </w:r>
-      <w:bookmarkEnd w:id="20"/>
+      <w:bookmarkEnd w:id="21"/>
     </w:p>
     <w:p>
       <w:r>
@@ -6351,11 +6365,11 @@
       <w:pPr>
         <w:pStyle w:val="Heading3"/>
       </w:pPr>
-      <w:bookmarkStart w:id="21" w:name="_Toc451340707"/>
+      <w:bookmarkStart w:id="22" w:name="_Toc451340707"/>
       <w:r>
         <w:t>Open Geospatial Consortium Web Map Service</w:t>
       </w:r>
-      <w:bookmarkEnd w:id="21"/>
+      <w:bookmarkEnd w:id="22"/>
     </w:p>
     <w:p>
       <w:pPr>
@@ -6425,11 +6439,11 @@
       <w:pPr>
         <w:pStyle w:val="Heading3"/>
       </w:pPr>
-      <w:bookmarkStart w:id="22" w:name="_Toc451340708"/>
+      <w:bookmarkStart w:id="23" w:name="_Toc451340708"/>
       <w:r>
         <w:t>Open Geospatial Consortium Web Feature Service</w:t>
       </w:r>
-      <w:bookmarkEnd w:id="22"/>
+      <w:bookmarkEnd w:id="23"/>
     </w:p>
     <w:p>
       <w:r>
@@ -6490,11 +6504,11 @@
       <w:pPr>
         <w:pStyle w:val="Heading3"/>
       </w:pPr>
-      <w:bookmarkStart w:id="23" w:name="_Toc451340709"/>
+      <w:bookmarkStart w:id="24" w:name="_Toc451340709"/>
       <w:r>
         <w:t>Google Maps Engine</w:t>
       </w:r>
-      <w:bookmarkEnd w:id="23"/>
+      <w:bookmarkEnd w:id="24"/>
     </w:p>
     <w:p>
       <w:r>
@@ -6583,12 +6597,12 @@
       <w:pPr>
         <w:pStyle w:val="Heading3"/>
       </w:pPr>
-      <w:bookmarkStart w:id="24" w:name="_Toc451340710"/>
+      <w:bookmarkStart w:id="25" w:name="_Toc451340710"/>
       <w:r>
         <w:lastRenderedPageBreak/>
         <w:t>Esri ArcGIS for Server and ArcGIS ReST API</w:t>
       </w:r>
-      <w:bookmarkEnd w:id="24"/>
+      <w:bookmarkEnd w:id="25"/>
     </w:p>
     <w:p>
       <w:r>
@@ -6649,11 +6663,11 @@
       <w:pPr>
         <w:pStyle w:val="Heading2"/>
       </w:pPr>
-      <w:bookmarkStart w:id="25" w:name="_Toc451340711"/>
+      <w:bookmarkStart w:id="26" w:name="_Toc451340711"/>
       <w:r>
         <w:t>Landgate</w:t>
       </w:r>
-      <w:bookmarkEnd w:id="25"/>
+      <w:bookmarkEnd w:id="26"/>
     </w:p>
     <w:p>
       <w:r>
@@ -6933,22 +6947,22 @@
       <w:pPr>
         <w:pStyle w:val="Heading1"/>
       </w:pPr>
-      <w:bookmarkStart w:id="26" w:name="_Toc451340712"/>
+      <w:bookmarkStart w:id="27" w:name="_Toc451340712"/>
       <w:r>
         <w:lastRenderedPageBreak/>
         <w:t>LITERATURE REVIEW</w:t>
       </w:r>
-      <w:bookmarkEnd w:id="26"/>
+      <w:bookmarkEnd w:id="27"/>
     </w:p>
     <w:p>
       <w:pPr>
         <w:pStyle w:val="Heading2"/>
       </w:pPr>
-      <w:bookmarkStart w:id="27" w:name="_Toc451340713"/>
+      <w:bookmarkStart w:id="28" w:name="_Toc451340713"/>
       <w:r>
         <w:t>Related Work</w:t>
       </w:r>
-      <w:bookmarkEnd w:id="27"/>
+      <w:bookmarkEnd w:id="28"/>
     </w:p>
     <w:p>
       <w:r>
@@ -7498,11 +7512,11 @@
       <w:pPr>
         <w:pStyle w:val="Heading2"/>
       </w:pPr>
-      <w:bookmarkStart w:id="28" w:name="_Toc451340714"/>
+      <w:bookmarkStart w:id="29" w:name="_Toc451340714"/>
       <w:r>
         <w:t>Web Service Quality and Discovery</w:t>
       </w:r>
-      <w:bookmarkEnd w:id="28"/>
+      <w:bookmarkEnd w:id="29"/>
     </w:p>
     <w:p>
       <w:r>
@@ -7645,11 +7659,11 @@
           <w:numId w:val="32"/>
         </w:numPr>
       </w:pPr>
-      <w:bookmarkStart w:id="29" w:name="_Toc451340715"/>
+      <w:bookmarkStart w:id="30" w:name="_Toc451340715"/>
       <w:r>
         <w:t>Web Service Evaluation</w:t>
       </w:r>
-      <w:bookmarkEnd w:id="29"/>
+      <w:bookmarkEnd w:id="30"/>
     </w:p>
     <w:p>
       <w:r>
@@ -7800,11 +7814,11 @@
       <w:pPr>
         <w:pStyle w:val="Heading2"/>
       </w:pPr>
-      <w:bookmarkStart w:id="30" w:name="_Toc451340716"/>
+      <w:bookmarkStart w:id="31" w:name="_Toc451340716"/>
       <w:r>
         <w:t>Acceptance</w:t>
       </w:r>
-      <w:bookmarkEnd w:id="30"/>
+      <w:bookmarkEnd w:id="31"/>
     </w:p>
     <w:p>
       <w:r>
@@ -7849,7 +7863,7 @@
       <w:pPr>
         <w:pStyle w:val="Heading1"/>
       </w:pPr>
-      <w:bookmarkStart w:id="31" w:name="_Toc451340717"/>
+      <w:bookmarkStart w:id="32" w:name="_Toc451340717"/>
       <w:r>
         <w:lastRenderedPageBreak/>
         <w:t>M</w:t>
@@ -7857,17 +7871,17 @@
       <w:r>
         <w:t>ATERIALS AND METHODS</w:t>
       </w:r>
-      <w:bookmarkEnd w:id="31"/>
+      <w:bookmarkEnd w:id="32"/>
     </w:p>
     <w:p>
       <w:pPr>
         <w:pStyle w:val="Heading2"/>
       </w:pPr>
-      <w:bookmarkStart w:id="32" w:name="_Toc451340718"/>
+      <w:bookmarkStart w:id="33" w:name="_Toc451340718"/>
       <w:r>
         <w:t>Generalised Workflow</w:t>
       </w:r>
-      <w:bookmarkEnd w:id="32"/>
+      <w:bookmarkEnd w:id="33"/>
     </w:p>
     <w:p>
       <w:r>
@@ -7896,7 +7910,7 @@
       <w:pPr>
         <w:keepNext/>
       </w:pPr>
-      <w:bookmarkStart w:id="33" w:name="_Toc451340750"/>
+      <w:bookmarkStart w:id="34" w:name="_Toc451340750"/>
       <w:r>
         <w:rPr>
           <w:noProof/>
@@ -8002,7 +8016,7 @@
       <w:r>
         <w:t xml:space="preserve"> - LandgateAPITest suite generalised workflow</w:t>
       </w:r>
-      <w:bookmarkEnd w:id="33"/>
+      <w:bookmarkEnd w:id="34"/>
     </w:p>
     <w:p/>
     <w:p>
@@ -8094,11 +8108,11 @@
       <w:pPr>
         <w:pStyle w:val="Heading2"/>
       </w:pPr>
-      <w:bookmarkStart w:id="34" w:name="_Toc451340719"/>
+      <w:bookmarkStart w:id="35" w:name="_Toc451340719"/>
       <w:r>
         <w:t>Data Model and Structures</w:t>
       </w:r>
-      <w:bookmarkEnd w:id="34"/>
+      <w:bookmarkEnd w:id="35"/>
     </w:p>
     <w:p>
       <w:r>
@@ -8115,11 +8129,11 @@
       <w:pPr>
         <w:pStyle w:val="Heading3"/>
       </w:pPr>
-      <w:bookmarkStart w:id="35" w:name="_Toc451340720"/>
+      <w:bookmarkStart w:id="36" w:name="_Toc451340720"/>
       <w:r>
         <w:t>TestCampaign</w:t>
       </w:r>
-      <w:bookmarkEnd w:id="35"/>
+      <w:bookmarkEnd w:id="36"/>
     </w:p>
     <w:p>
       <w:r>
@@ -8136,11 +8150,11 @@
       <w:pPr>
         <w:pStyle w:val="Heading3"/>
       </w:pPr>
-      <w:bookmarkStart w:id="36" w:name="_Toc451340721"/>
+      <w:bookmarkStart w:id="37" w:name="_Toc451340721"/>
       <w:r>
         <w:t>TestMaster</w:t>
       </w:r>
-      <w:bookmarkEnd w:id="36"/>
+      <w:bookmarkEnd w:id="37"/>
     </w:p>
     <w:p>
       <w:r>
@@ -8281,11 +8295,11 @@
       <w:pPr>
         <w:pStyle w:val="Heading3"/>
       </w:pPr>
-      <w:bookmarkStart w:id="37" w:name="_Toc451340722"/>
+      <w:bookmarkStart w:id="38" w:name="_Toc451340722"/>
       <w:r>
         <w:t>ReferenceObject</w:t>
       </w:r>
-      <w:bookmarkEnd w:id="37"/>
+      <w:bookmarkEnd w:id="38"/>
     </w:p>
     <w:p>
       <w:r>
@@ -8308,11 +8322,11 @@
       <w:pPr>
         <w:pStyle w:val="Heading3"/>
       </w:pPr>
-      <w:bookmarkStart w:id="38" w:name="_Toc451340723"/>
+      <w:bookmarkStart w:id="39" w:name="_Toc451340723"/>
       <w:r>
         <w:t>Vector</w:t>
       </w:r>
-      <w:bookmarkEnd w:id="38"/>
+      <w:bookmarkEnd w:id="39"/>
     </w:p>
     <w:p>
       <w:r>
@@ -8418,11 +8432,11 @@
       <w:pPr>
         <w:pStyle w:val="Heading3"/>
       </w:pPr>
-      <w:bookmarkStart w:id="39" w:name="_Toc451340724"/>
+      <w:bookmarkStart w:id="40" w:name="_Toc451340724"/>
       <w:r>
         <w:t>CampaignStats</w:t>
       </w:r>
-      <w:bookmarkEnd w:id="39"/>
+      <w:bookmarkEnd w:id="40"/>
     </w:p>
     <w:p>
       <w:r>
@@ -8439,21 +8453,21 @@
       <w:pPr>
         <w:pStyle w:val="Heading2"/>
       </w:pPr>
-      <w:bookmarkStart w:id="40" w:name="_Toc451340725"/>
+      <w:bookmarkStart w:id="41" w:name="_Toc451340725"/>
       <w:r>
         <w:t>iOS Mobile Application</w:t>
       </w:r>
-      <w:bookmarkEnd w:id="40"/>
+      <w:bookmarkEnd w:id="41"/>
     </w:p>
     <w:p>
       <w:pPr>
         <w:pStyle w:val="Heading3"/>
       </w:pPr>
-      <w:bookmarkStart w:id="41" w:name="_Toc451340726"/>
+      <w:bookmarkStart w:id="42" w:name="_Toc451340726"/>
       <w:r>
         <w:t>Mobile Application Design Principles</w:t>
       </w:r>
-      <w:bookmarkEnd w:id="41"/>
+      <w:bookmarkEnd w:id="42"/>
     </w:p>
     <w:p>
       <w:r>
@@ -8492,11 +8506,11 @@
       <w:pPr>
         <w:pStyle w:val="Heading3"/>
       </w:pPr>
-      <w:bookmarkStart w:id="42" w:name="_Toc451340727"/>
+      <w:bookmarkStart w:id="43" w:name="_Toc451340727"/>
       <w:r>
         <w:t>iOS Application Architecture</w:t>
       </w:r>
-      <w:bookmarkEnd w:id="42"/>
+      <w:bookmarkEnd w:id="43"/>
     </w:p>
     <w:p>
       <w:r>
@@ -8544,11 +8558,11 @@
       <w:pPr>
         <w:pStyle w:val="Heading3"/>
       </w:pPr>
-      <w:bookmarkStart w:id="43" w:name="_Toc451340728"/>
+      <w:bookmarkStart w:id="44" w:name="_Toc451340728"/>
       <w:r>
         <w:t>Swift Open Source Packages</w:t>
       </w:r>
-      <w:bookmarkEnd w:id="43"/>
+      <w:bookmarkEnd w:id="44"/>
     </w:p>
     <w:p>
       <w:pPr>
@@ -8703,22 +8717,22 @@
       <w:pPr>
         <w:pStyle w:val="Heading2"/>
       </w:pPr>
-      <w:bookmarkStart w:id="44" w:name="_Toc451340729"/>
+      <w:bookmarkStart w:id="45" w:name="_Toc451340729"/>
       <w:r>
         <w:lastRenderedPageBreak/>
         <w:t>Google Apps Engine Web Service</w:t>
       </w:r>
-      <w:bookmarkEnd w:id="44"/>
+      <w:bookmarkEnd w:id="45"/>
     </w:p>
     <w:p>
       <w:pPr>
         <w:pStyle w:val="Heading3"/>
       </w:pPr>
-      <w:bookmarkStart w:id="45" w:name="_Toc451340730"/>
+      <w:bookmarkStart w:id="46" w:name="_Toc451340730"/>
       <w:r>
         <w:t>Web Service Design Principles</w:t>
       </w:r>
-      <w:bookmarkEnd w:id="45"/>
+      <w:bookmarkEnd w:id="46"/>
     </w:p>
     <w:p>
       <w:r>
@@ -8741,11 +8755,11 @@
       <w:pPr>
         <w:pStyle w:val="Heading3"/>
       </w:pPr>
-      <w:bookmarkStart w:id="46" w:name="_Toc451340731"/>
+      <w:bookmarkStart w:id="47" w:name="_Toc451340731"/>
       <w:r>
         <w:t>Python Application Architecture</w:t>
       </w:r>
-      <w:bookmarkEnd w:id="46"/>
+      <w:bookmarkEnd w:id="47"/>
     </w:p>
     <w:p>
       <w:r>
@@ -8794,11 +8808,11 @@
       <w:pPr>
         <w:pStyle w:val="Heading3"/>
       </w:pPr>
-      <w:bookmarkStart w:id="47" w:name="_Toc451340732"/>
+      <w:bookmarkStart w:id="48" w:name="_Toc451340732"/>
       <w:r>
         <w:t>Python Open Source Packages</w:t>
       </w:r>
-      <w:bookmarkEnd w:id="47"/>
+      <w:bookmarkEnd w:id="48"/>
     </w:p>
     <w:p>
       <w:pPr>
@@ -8930,12 +8944,12 @@
       <w:pPr>
         <w:pStyle w:val="Heading2"/>
       </w:pPr>
-      <w:bookmarkStart w:id="48" w:name="_Toc451340733"/>
+      <w:bookmarkStart w:id="49" w:name="_Toc451340733"/>
       <w:r>
         <w:lastRenderedPageBreak/>
         <w:t>Other Applications Deployed</w:t>
       </w:r>
-      <w:bookmarkEnd w:id="48"/>
+      <w:bookmarkEnd w:id="49"/>
     </w:p>
     <w:p>
       <w:r>
@@ -8946,11 +8960,11 @@
       <w:pPr>
         <w:pStyle w:val="Heading3"/>
       </w:pPr>
-      <w:bookmarkStart w:id="49" w:name="_Toc451340734"/>
+      <w:bookmarkStart w:id="50" w:name="_Toc451340734"/>
       <w:r>
         <w:t>Paw</w:t>
       </w:r>
-      <w:bookmarkEnd w:id="49"/>
+      <w:bookmarkEnd w:id="50"/>
     </w:p>
     <w:p>
       <w:r>
@@ -8961,11 +8975,11 @@
       <w:pPr>
         <w:pStyle w:val="Heading3"/>
       </w:pPr>
-      <w:bookmarkStart w:id="50" w:name="_Toc451340735"/>
+      <w:bookmarkStart w:id="51" w:name="_Toc451340735"/>
       <w:r>
         <w:t>Atom</w:t>
       </w:r>
-      <w:bookmarkEnd w:id="50"/>
+      <w:bookmarkEnd w:id="51"/>
     </w:p>
     <w:p>
       <w:r>
@@ -8991,11 +9005,11 @@
       <w:pPr>
         <w:pStyle w:val="Heading3"/>
       </w:pPr>
-      <w:bookmarkStart w:id="51" w:name="_Toc451340736"/>
+      <w:bookmarkStart w:id="52" w:name="_Toc451340736"/>
       <w:r>
         <w:t>Xcode</w:t>
       </w:r>
-      <w:bookmarkEnd w:id="51"/>
+      <w:bookmarkEnd w:id="52"/>
     </w:p>
     <w:p>
       <w:r>
@@ -9047,7 +9061,7 @@
       <w:pPr>
         <w:pStyle w:val="Heading1"/>
       </w:pPr>
-      <w:bookmarkStart w:id="52" w:name="_Toc451340737"/>
+      <w:bookmarkStart w:id="53" w:name="_Toc451340737"/>
       <w:r>
         <w:lastRenderedPageBreak/>
         <w:t>R</w:t>
@@ -9055,17 +9069,17 @@
       <w:r>
         <w:t>ESULTS</w:t>
       </w:r>
-      <w:bookmarkEnd w:id="52"/>
+      <w:bookmarkEnd w:id="53"/>
     </w:p>
     <w:p>
       <w:pPr>
         <w:pStyle w:val="Heading2"/>
       </w:pPr>
-      <w:bookmarkStart w:id="53" w:name="_Toc451340738"/>
+      <w:bookmarkStart w:id="54" w:name="_Toc451340738"/>
       <w:r>
         <w:t>Test Regime</w:t>
       </w:r>
-      <w:bookmarkEnd w:id="53"/>
+      <w:bookmarkEnd w:id="54"/>
     </w:p>
     <w:tbl>
       <w:tblPr>
@@ -9321,7 +9335,7 @@
       <w:pPr>
         <w:jc w:val="right"/>
       </w:pPr>
-      <w:bookmarkStart w:id="54" w:name="_Toc451340766"/>
+      <w:bookmarkStart w:id="55" w:name="_Toc451340766"/>
       <w:r>
         <w:t xml:space="preserve">Table </w:t>
       </w:r>
@@ -9346,7 +9360,7 @@
       <w:r>
         <w:t xml:space="preserve"> - Subtest counts</w:t>
       </w:r>
-      <w:bookmarkEnd w:id="54"/>
+      <w:bookmarkEnd w:id="55"/>
     </w:p>
     <w:p>
       <w:r>
@@ -9424,7 +9438,7 @@
         <w:pStyle w:val="Caption"/>
         <w:jc w:val="both"/>
       </w:pPr>
-      <w:bookmarkStart w:id="55" w:name="_Toc451340751"/>
+      <w:bookmarkStart w:id="56" w:name="_Toc451340751"/>
       <w:r>
         <w:t xml:space="preserve">Figure </w:t>
       </w:r>
@@ -9452,7 +9466,7 @@
       <w:r>
         <w:t>Sydney Test Heat Map, basemap tiles copyright OpenStreetMap Contributors</w:t>
       </w:r>
-      <w:bookmarkEnd w:id="55"/>
+      <w:bookmarkEnd w:id="56"/>
     </w:p>
     <w:p>
       <w:pPr>
@@ -9527,7 +9541,7 @@
         <w:pStyle w:val="Caption"/>
         <w:jc w:val="both"/>
       </w:pPr>
-      <w:bookmarkStart w:id="56" w:name="_Toc451340752"/>
+      <w:bookmarkStart w:id="57" w:name="_Toc451340752"/>
       <w:r>
         <w:t xml:space="preserve">Figure </w:t>
       </w:r>
@@ -9555,7 +9569,7 @@
       <w:r>
         <w:t>Bathurst Test Heat Map, basemap tiles copyright OpenStreetMap Contributors</w:t>
       </w:r>
-      <w:bookmarkEnd w:id="56"/>
+      <w:bookmarkEnd w:id="57"/>
     </w:p>
     <w:p/>
     <w:p>
@@ -9631,7 +9645,7 @@
         <w:pStyle w:val="Caption"/>
         <w:jc w:val="both"/>
       </w:pPr>
-      <w:bookmarkStart w:id="57" w:name="_Toc451340753"/>
+      <w:bookmarkStart w:id="58" w:name="_Toc451340753"/>
       <w:r>
         <w:t xml:space="preserve">Figure </w:t>
       </w:r>
@@ -9659,18 +9673,18 @@
       <w:r>
         <w:t>Townsville Test Heat Map, basemap tiles copyright OpenStreetMap Contributors</w:t>
       </w:r>
-      <w:bookmarkEnd w:id="57"/>
+      <w:bookmarkEnd w:id="58"/>
     </w:p>
     <w:p/>
     <w:p>
       <w:pPr>
         <w:pStyle w:val="Heading2"/>
       </w:pPr>
-      <w:bookmarkStart w:id="58" w:name="_Toc451340739"/>
+      <w:bookmarkStart w:id="59" w:name="_Toc451340739"/>
       <w:r>
         <w:t>Test Device Hardware</w:t>
       </w:r>
-      <w:bookmarkEnd w:id="58"/>
+      <w:bookmarkEnd w:id="59"/>
     </w:p>
     <w:p>
       <w:r>
@@ -9691,7 +9705,7 @@
         <w:pStyle w:val="Caption"/>
         <w:keepNext/>
       </w:pPr>
-      <w:bookmarkStart w:id="59" w:name="_Toc451340767"/>
+      <w:bookmarkStart w:id="60" w:name="_Toc451340767"/>
       <w:r>
         <w:lastRenderedPageBreak/>
         <w:t xml:space="preserve">Table </w:t>
@@ -9717,7 +9731,7 @@
       <w:r>
         <w:t xml:space="preserve"> - Test device characteristics captured by LandgateAPITest iOS application</w:t>
       </w:r>
-      <w:bookmarkEnd w:id="59"/>
+      <w:bookmarkEnd w:id="60"/>
     </w:p>
     <w:tbl>
       <w:tblPr>
@@ -9864,10 +9878,11 @@
       <w:pPr>
         <w:pStyle w:val="Heading2"/>
       </w:pPr>
-      <w:bookmarkStart w:id="60" w:name="_Toc451340740"/>
-      <w:r>
-        <w:rPr>
-          <w:noProof/>
+      <w:bookmarkStart w:id="61" w:name="_Toc451340740"/>
+      <w:r>
+        <w:rPr>
+          <w:noProof/>
+          <w:lang w:val="en-US"/>
         </w:rPr>
         <mc:AlternateContent>
           <mc:Choice Requires="wps">
@@ -9915,7 +9930,7 @@
                                 <w:noProof/>
                               </w:rPr>
                             </w:pPr>
-                            <w:bookmarkStart w:id="61" w:name="_Toc451340754"/>
+                            <w:bookmarkStart w:id="62" w:name="_Toc451340754"/>
                             <w:r>
                               <w:t xml:space="preserve">Figure </w:t>
                             </w:r>
@@ -9943,7 +9958,7 @@
                             <w:r>
                               <w:t>TestEndpoints successful and failed on device</w:t>
                             </w:r>
-                            <w:bookmarkEnd w:id="61"/>
+                            <w:bookmarkEnd w:id="62"/>
                           </w:p>
                         </w:txbxContent>
                       </wps:txbx>
@@ -9972,7 +9987,7 @@
                           <w:noProof/>
                         </w:rPr>
                       </w:pPr>
-                      <w:bookmarkStart w:id="62" w:name="_Toc451340754"/>
+                      <w:bookmarkStart w:id="63" w:name="_Toc451340754"/>
                       <w:r>
                         <w:t xml:space="preserve">Figure </w:t>
                       </w:r>
@@ -10000,7 +10015,7 @@
                       <w:r>
                         <w:t>TestEndpoints successful and failed on device</w:t>
                       </w:r>
-                      <w:bookmarkEnd w:id="62"/>
+                      <w:bookmarkEnd w:id="63"/>
                     </w:p>
                   </w:txbxContent>
                 </v:textbox>
@@ -10081,7 +10096,7 @@
       <w:r>
         <w:t>TestEndpoint Successes and Failures</w:t>
       </w:r>
-      <w:bookmarkEnd w:id="60"/>
+      <w:bookmarkEnd w:id="61"/>
     </w:p>
     <w:p>
       <w:r>
@@ -10114,7 +10129,7 @@
         <w:pStyle w:val="Caption"/>
         <w:keepNext/>
       </w:pPr>
-      <w:bookmarkStart w:id="63" w:name="_Toc451340768"/>
+      <w:bookmarkStart w:id="64" w:name="_Toc451340768"/>
       <w:r>
         <w:lastRenderedPageBreak/>
         <w:t xml:space="preserve">Table </w:t>
@@ -10140,7 +10155,7 @@
       <w:r>
         <w:t xml:space="preserve"> - Percentage of reference checks successful</w:t>
       </w:r>
-      <w:bookmarkEnd w:id="63"/>
+      <w:bookmarkEnd w:id="64"/>
     </w:p>
     <w:tbl>
       <w:tblPr>
@@ -13754,6 +13769,7 @@
       <w:r>
         <w:rPr>
           <w:noProof/>
+          <w:lang w:val="en-US"/>
         </w:rPr>
         <mc:AlternateContent>
           <mc:Choice Requires="wps">
@@ -13800,7 +13816,7 @@
                                 <w:noProof/>
                               </w:rPr>
                             </w:pPr>
-                            <w:bookmarkStart w:id="64" w:name="_Toc451340755"/>
+                            <w:bookmarkStart w:id="65" w:name="_Toc451340755"/>
                             <w:r>
                               <w:t xml:space="preserve">Figure </w:t>
                             </w:r>
@@ -13828,7 +13844,7 @@
                             <w:r>
                               <w:t>Percentage of Vectors with failed reference checks</w:t>
                             </w:r>
-                            <w:bookmarkEnd w:id="64"/>
+                            <w:bookmarkEnd w:id="65"/>
                           </w:p>
                         </w:txbxContent>
                       </wps:txbx>
@@ -13856,7 +13872,7 @@
                           <w:noProof/>
                         </w:rPr>
                       </w:pPr>
-                      <w:bookmarkStart w:id="65" w:name="_Toc451340755"/>
+                      <w:bookmarkStart w:id="66" w:name="_Toc451340755"/>
                       <w:r>
                         <w:t xml:space="preserve">Figure </w:t>
                       </w:r>
@@ -13884,7 +13900,7 @@
                       <w:r>
                         <w:t>Percentage of Vectors with failed reference checks</w:t>
                       </w:r>
-                      <w:bookmarkEnd w:id="65"/>
+                      <w:bookmarkEnd w:id="66"/>
                     </w:p>
                   </w:txbxContent>
                 </v:textbox>
@@ -13989,11 +14005,11 @@
           <w:numId w:val="31"/>
         </w:numPr>
       </w:pPr>
-      <w:bookmarkStart w:id="66" w:name="_Toc451340741"/>
+      <w:bookmarkStart w:id="67" w:name="_Toc451340741"/>
       <w:r>
         <w:t>Test Results by Response Time</w:t>
       </w:r>
-      <w:bookmarkEnd w:id="66"/>
+      <w:bookmarkEnd w:id="67"/>
     </w:p>
     <w:p>
       <w:r>
@@ -14082,7 +14098,7 @@
       <w:pPr>
         <w:pStyle w:val="Caption"/>
       </w:pPr>
-      <w:bookmarkStart w:id="67" w:name="_Toc451340756"/>
+      <w:bookmarkStart w:id="68" w:name="_Toc451340756"/>
       <w:r>
         <w:t xml:space="preserve">Figure </w:t>
       </w:r>
@@ -14107,7 +14123,7 @@
       <w:r>
         <w:t xml:space="preserve"> - Percentage of Vectors by test type N.B. smaller categories removed for clarity</w:t>
       </w:r>
-      <w:bookmarkEnd w:id="67"/>
+      <w:bookmarkEnd w:id="68"/>
     </w:p>
     <w:p/>
     <w:p>
@@ -14222,7 +14238,7 @@
         <w:pStyle w:val="Caption"/>
         <w:jc w:val="both"/>
       </w:pPr>
-      <w:bookmarkStart w:id="68" w:name="_Toc451340757"/>
+      <w:bookmarkStart w:id="69" w:name="_Toc451340757"/>
       <w:r>
         <w:t xml:space="preserve">Figure </w:t>
       </w:r>
@@ -14250,7 +14266,7 @@
       <w:r>
         <w:t>A subset of test types where the request calls for either a small sized response or a larger one comparing their response times</w:t>
       </w:r>
-      <w:bookmarkEnd w:id="68"/>
+      <w:bookmarkEnd w:id="69"/>
     </w:p>
     <w:p/>
     <w:p>
@@ -14346,7 +14362,7 @@
         <w:pStyle w:val="Caption"/>
         <w:jc w:val="both"/>
       </w:pPr>
-      <w:bookmarkStart w:id="69" w:name="_Toc451340758"/>
+      <w:bookmarkStart w:id="70" w:name="_Toc451340758"/>
       <w:r>
         <w:t xml:space="preserve">Figure </w:t>
       </w:r>
@@ -14374,13 +14390,14 @@
       <w:r>
         <w:t>A subset of test types which call upon the server to limit results by a function comparing the distribution of their response times</w:t>
       </w:r>
-      <w:bookmarkEnd w:id="69"/>
+      <w:bookmarkEnd w:id="70"/>
     </w:p>
     <w:p/>
     <w:p>
       <w:r>
         <w:rPr>
           <w:noProof/>
+          <w:lang w:val="en-US"/>
         </w:rPr>
         <w:lastRenderedPageBreak/>
         <mc:AlternateContent>
@@ -14428,7 +14445,7 @@
                                 <w:noProof/>
                               </w:rPr>
                             </w:pPr>
-                            <w:bookmarkStart w:id="70" w:name="_Toc451340759"/>
+                            <w:bookmarkStart w:id="71" w:name="_Toc451340759"/>
                             <w:r>
                               <w:t xml:space="preserve">Figure </w:t>
                             </w:r>
@@ -14453,7 +14470,7 @@
                             <w:r>
                               <w:t xml:space="preserve"> - Percentage of Vectors by response data type</w:t>
                             </w:r>
-                            <w:bookmarkEnd w:id="70"/>
+                            <w:bookmarkEnd w:id="71"/>
                           </w:p>
                         </w:txbxContent>
                       </wps:txbx>
@@ -14481,7 +14498,7 @@
                           <w:noProof/>
                         </w:rPr>
                       </w:pPr>
-                      <w:bookmarkStart w:id="71" w:name="_Toc451340759"/>
+                      <w:bookmarkStart w:id="72" w:name="_Toc451340759"/>
                       <w:r>
                         <w:t xml:space="preserve">Figure </w:t>
                       </w:r>
@@ -14506,7 +14523,7 @@
                       <w:r>
                         <w:t xml:space="preserve"> - Percentage of Vectors by response data type</w:t>
                       </w:r>
-                      <w:bookmarkEnd w:id="71"/>
+                      <w:bookmarkEnd w:id="72"/>
                     </w:p>
                   </w:txbxContent>
                 </v:textbox>
@@ -14684,7 +14701,7 @@
         <w:pStyle w:val="Caption"/>
         <w:jc w:val="both"/>
       </w:pPr>
-      <w:bookmarkStart w:id="72" w:name="_Toc451340760"/>
+      <w:bookmarkStart w:id="73" w:name="_Toc451340760"/>
       <w:r>
         <w:t xml:space="preserve">Figure </w:t>
       </w:r>
@@ -14712,7 +14729,7 @@
       <w:r>
         <w:t>Response time distribution by response data type</w:t>
       </w:r>
-      <w:bookmarkEnd w:id="72"/>
+      <w:bookmarkEnd w:id="73"/>
     </w:p>
     <w:p/>
     <w:p>
@@ -14766,7 +14783,7 @@
                                 <w:noProof/>
                               </w:rPr>
                             </w:pPr>
-                            <w:bookmarkStart w:id="73" w:name="_Toc451340761"/>
+                            <w:bookmarkStart w:id="74" w:name="_Toc451340761"/>
                             <w:r>
                               <w:t xml:space="preserve">Figure </w:t>
                             </w:r>
@@ -14794,7 +14811,7 @@
                             <w:r>
                               <w:t>Percentage of Vector objects by server type</w:t>
                             </w:r>
-                            <w:bookmarkEnd w:id="73"/>
+                            <w:bookmarkEnd w:id="74"/>
                           </w:p>
                         </w:txbxContent>
                       </wps:txbx>
@@ -14822,7 +14839,7 @@
                           <w:noProof/>
                         </w:rPr>
                       </w:pPr>
-                      <w:bookmarkStart w:id="74" w:name="_Toc451340761"/>
+                      <w:bookmarkStart w:id="75" w:name="_Toc451340761"/>
                       <w:r>
                         <w:t xml:space="preserve">Figure </w:t>
                       </w:r>
@@ -14850,7 +14867,7 @@
                       <w:r>
                         <w:t>Percentage of Vector objects by server type</w:t>
                       </w:r>
-                      <w:bookmarkEnd w:id="74"/>
+                      <w:bookmarkEnd w:id="75"/>
                     </w:p>
                   </w:txbxContent>
                 </v:textbox>
@@ -15046,7 +15063,7 @@
         <w:pStyle w:val="Caption"/>
         <w:jc w:val="both"/>
       </w:pPr>
-      <w:bookmarkStart w:id="75" w:name="_Toc451340762"/>
+      <w:bookmarkStart w:id="76" w:name="_Toc451340762"/>
       <w:r>
         <w:t xml:space="preserve">Figure </w:t>
       </w:r>
@@ -15074,7 +15091,7 @@
       <w:r>
         <w:t>Response time distribution by server type</w:t>
       </w:r>
-      <w:bookmarkEnd w:id="75"/>
+      <w:bookmarkEnd w:id="76"/>
     </w:p>
     <w:p>
       <w:pPr>
@@ -15089,6 +15106,7 @@
       <w:r>
         <w:rPr>
           <w:noProof/>
+          <w:lang w:val="en-US"/>
         </w:rPr>
         <w:lastRenderedPageBreak/>
         <mc:AlternateContent>
@@ -15136,7 +15154,7 @@
                                 <w:noProof/>
                               </w:rPr>
                             </w:pPr>
-                            <w:bookmarkStart w:id="76" w:name="_Toc451340763"/>
+                            <w:bookmarkStart w:id="77" w:name="_Toc451340763"/>
                             <w:r>
                               <w:t xml:space="preserve">Figure </w:t>
                             </w:r>
@@ -15161,7 +15179,7 @@
                             <w:r>
                               <w:t xml:space="preserve"> - Percentage of Vectors by HTTP Method (GET and POST)</w:t>
                             </w:r>
-                            <w:bookmarkEnd w:id="76"/>
+                            <w:bookmarkEnd w:id="77"/>
                           </w:p>
                         </w:txbxContent>
                       </wps:txbx>
@@ -15189,7 +15207,7 @@
                           <w:noProof/>
                         </w:rPr>
                       </w:pPr>
-                      <w:bookmarkStart w:id="77" w:name="_Toc451340763"/>
+                      <w:bookmarkStart w:id="78" w:name="_Toc451340763"/>
                       <w:r>
                         <w:t xml:space="preserve">Figure </w:t>
                       </w:r>
@@ -15214,7 +15232,7 @@
                       <w:r>
                         <w:t xml:space="preserve"> - Percentage of Vectors by HTTP Method (GET and POST)</w:t>
                       </w:r>
-                      <w:bookmarkEnd w:id="77"/>
+                      <w:bookmarkEnd w:id="78"/>
                     </w:p>
                   </w:txbxContent>
                 </v:textbox>
@@ -15387,7 +15405,7 @@
         <w:pStyle w:val="Caption"/>
         <w:jc w:val="both"/>
       </w:pPr>
-      <w:bookmarkStart w:id="78" w:name="_Toc451340764"/>
+      <w:bookmarkStart w:id="79" w:name="_Toc451340764"/>
       <w:r>
         <w:t xml:space="preserve">Figure </w:t>
       </w:r>
@@ -15415,18 +15433,18 @@
       <w:r>
         <w:t>HTTP Method (GET and POST) response time distributions in box plot</w:t>
       </w:r>
-      <w:bookmarkEnd w:id="78"/>
+      <w:bookmarkEnd w:id="79"/>
     </w:p>
     <w:p>
       <w:pPr>
         <w:pStyle w:val="Heading2"/>
       </w:pPr>
-      <w:bookmarkStart w:id="79" w:name="_Toc451340742"/>
+      <w:bookmarkStart w:id="80" w:name="_Toc451340742"/>
       <w:r>
         <w:lastRenderedPageBreak/>
         <w:t>Test Results by Distance Device Travelled</w:t>
       </w:r>
-      <w:bookmarkEnd w:id="79"/>
+      <w:bookmarkEnd w:id="80"/>
     </w:p>
     <w:p>
       <w:r>
@@ -15512,7 +15530,7 @@
         <w:pStyle w:val="Caption"/>
         <w:jc w:val="both"/>
       </w:pPr>
-      <w:bookmarkStart w:id="80" w:name="_Toc451340765"/>
+      <w:bookmarkStart w:id="81" w:name="_Toc451340765"/>
       <w:r>
         <w:t xml:space="preserve">Figure </w:t>
       </w:r>
@@ -15540,7 +15558,7 @@
       <w:r>
         <w:t>A scatterplot of distance device travelled (metres) versus response time (seconds) for each Vector object</w:t>
       </w:r>
-      <w:bookmarkEnd w:id="80"/>
+      <w:bookmarkEnd w:id="81"/>
     </w:p>
     <w:p/>
     <w:p>
@@ -15591,8 +15609,6 @@
           <w:cols w:space="720"/>
         </w:sectPr>
       </w:pPr>
-      <w:bookmarkStart w:id="81" w:name="_GoBack"/>
-      <w:bookmarkEnd w:id="81"/>
     </w:p>
     <w:p>
       <w:pPr>
@@ -19900,7 +19916,6 @@
       </w:pPr>
       <w:bookmarkStart w:id="96" w:name="_Toc451340772"/>
       <w:r>
-        <w:lastRenderedPageBreak/>
         <w:t xml:space="preserve">Table </w:t>
       </w:r>
       <w:r>
@@ -20480,7 +20495,6 @@
                 <w:szCs w:val="24"/>
                 <w:lang w:val="en-US"/>
               </w:rPr>
-              <w:lastRenderedPageBreak/>
               <w:t>Test Name</w:t>
             </w:r>
           </w:p>
@@ -20921,7 +20935,6 @@
       </w:pPr>
       <w:bookmarkStart w:id="97" w:name="_Toc451340773"/>
       <w:r>
-        <w:lastRenderedPageBreak/>
         <w:t xml:space="preserve">Table </w:t>
       </w:r>
       <w:r>
@@ -21951,7 +21964,6 @@
                 <w:szCs w:val="24"/>
                 <w:lang w:val="en-US"/>
               </w:rPr>
-              <w:lastRenderedPageBreak/>
               <w:t>Test Name</w:t>
             </w:r>
           </w:p>
@@ -22703,7 +22715,6 @@
                 <w:szCs w:val="24"/>
                 <w:lang w:val="en-US"/>
               </w:rPr>
-              <w:lastRenderedPageBreak/>
               <w:t>Test Name</w:t>
             </w:r>
           </w:p>
@@ -23561,7 +23572,7 @@
         <w:rStyle w:val="PageNumber"/>
         <w:noProof/>
       </w:rPr>
-      <w:t>67</w:t>
+      <w:t>1</w:t>
     </w:r>
     <w:r>
       <w:rPr>

</xml_diff>